<commit_message>
contents and one body
</commit_message>
<xml_diff>
--- a/Fb2File/template/template.docx
+++ b/Fb2File/template/template.docx
@@ -536,6 +536,24 @@
         <w:insideV w:val="single" w:sz="4" w:space="0" w:color="000000"/>
       </w:tblBorders>
     </w:tblPr>
+  </w:style>
+  <w:style w:type="paragraph" w:styleId="contents">
+    <w:name w:val="toc 1"/>
+    <w:basedOn w:val="base"/>
+    <w:uiPriority w:val="39"/>
+    <w:unhideWhenUsed/>
+    <w:pPr>
+      <w:spacing w:after="57"/>
+    </w:pPr>
+  </w:style>
+  <w:style w:type="character" w:styleId="contents-p">
+    <w:name w:val="Hyperlink"/>
+    <w:uiPriority w:val="99"/>
+    <w:unhideWhenUsed/>
+    <w:rPr>
+      <w:color w:val="0563C1" w:themeColor="hyperlink"/>
+      <w:u w:val="single"/>
+    </w:rPr>
   </w:style>
 </w:styles>
 </file>

</xml_diff>

<commit_message>
relative size of pictures
</commit_message>
<xml_diff>
--- a/Fb2File/template/template.docx
+++ b/Fb2File/template/template.docx
@@ -554,6 +554,20 @@
       <w:color w:val="0563C1" w:themeColor="hyperlink"/>
       <w:u w:val="single"/>
     </w:rPr>
+  </w:style>
+  <w:style w:type="character" w:styleId="image-c" w:customStyle="1">
+    <w:name w:val="image_character"/>
+    <w:link w:val="image"/>
+  </w:style>
+  <w:style w:type="paragraph" w:styleId="image" w:customStyle="1">
+    <w:name w:val="image"/>
+    <w:basedOn w:val="base"/>
+    <w:link w:val="image-c"/>
+    <w:qFormat/>
+    <w:pPr>
+      <w:ind w:left="-1701" w:right="-850" w:firstLine="0"/>
+      <w:jc w:val="center"/>
+    </w:pPr>
   </w:style>
 </w:styles>
 </file>

</xml_diff>

<commit_message>
align tables to width
</commit_message>
<xml_diff>
--- a/Fb2File/template/template.docx
+++ b/Fb2File/template/template.docx
@@ -519,12 +519,12 @@
       </w:tblCellMar>
     </w:tblPr>
   </w:style>
-  <w:style w:type="table" w:styleId="table">
+  <w:style w:type="table" w:styleId="table-t">
     <w:name w:val="Table Grid"/>
     <w:basedOn w:val="table-based"/>
     <w:uiPriority w:val="59"/>
     <w:pPr>
-      <w:spacing w:after="0" w:line="240" w:lineRule="auto"/>
+      <w:spacing w:lineRule="auto" w:line="240" w:after="0"/>
     </w:pPr>
     <w:tblPr>
       <w:tblBorders>

</xml_diff>